<commit_message>
Actualizacion CN 07 02
Actualizacion CN 07 02
</commit_message>
<xml_diff>
--- a/fuentes/contenidos/grado07/guion02/Guion_CN_07_02_CO.docx
+++ b/fuentes/contenidos/grado07/guion02/Guion_CN_07_02_CO.docx
@@ -1,6 +1,6 @@
 
 <file path=word/document.xml><?xml version="1.0" encoding="utf-8"?>
-<w:document xmlns:wpc="http://schemas.microsoft.com/office/word/2010/wordprocessingCanvas" xmlns:mc="http://schemas.openxmlformats.org/markup-compatibility/2006" xmlns:o="urn:schemas-microsoft-com:office:office" xmlns:r="http://schemas.openxmlformats.org/officeDocument/2006/relationships" xmlns:m="http://schemas.openxmlformats.org/officeDocument/2006/math" xmlns:v="urn:schemas-microsoft-com:vml" xmlns:wp14="http://schemas.microsoft.com/office/word/2010/wordprocessingDrawing" xmlns:wp="http://schemas.openxmlformats.org/drawingml/2006/wordprocessingDrawing" xmlns:w10="urn:schemas-microsoft-com:office:word" xmlns:w="http://schemas.openxmlformats.org/wordprocessingml/2006/main" xmlns:w14="http://schemas.microsoft.com/office/word/2010/wordml" xmlns:w15="http://schemas.microsoft.com/office/word/2012/wordml" xmlns:wpg="http://schemas.microsoft.com/office/word/2010/wordprocessingGroup" xmlns:wpi="http://schemas.microsoft.com/office/word/2010/wordprocessingInk" xmlns:wne="http://schemas.microsoft.com/office/word/2006/wordml" xmlns:wps="http://schemas.microsoft.com/office/word/2010/wordprocessingShape" mc:Ignorable="w14 w15 wp14">
+<w:document xmlns:wpc="http://schemas.microsoft.com/office/word/2010/wordprocessingCanvas" xmlns:cx="http://schemas.microsoft.com/office/drawing/2014/chartex" xmlns:cx1="http://schemas.microsoft.com/office/drawing/2015/9/8/chartex" xmlns:mc="http://schemas.openxmlformats.org/markup-compatibility/2006" xmlns:o="urn:schemas-microsoft-com:office:office" xmlns:r="http://schemas.openxmlformats.org/officeDocument/2006/relationships" xmlns:m="http://schemas.openxmlformats.org/officeDocument/2006/math" xmlns:v="urn:schemas-microsoft-com:vml" xmlns:wp14="http://schemas.microsoft.com/office/word/2010/wordprocessingDrawing" xmlns:wp="http://schemas.openxmlformats.org/drawingml/2006/wordprocessingDrawing" xmlns:w10="urn:schemas-microsoft-com:office:word" xmlns:w="http://schemas.openxmlformats.org/wordprocessingml/2006/main" xmlns:w14="http://schemas.microsoft.com/office/word/2010/wordml" xmlns:w15="http://schemas.microsoft.com/office/word/2012/wordml" xmlns:w16se="http://schemas.microsoft.com/office/word/2015/wordml/symex" xmlns:wpg="http://schemas.microsoft.com/office/word/2010/wordprocessingGroup" xmlns:wpi="http://schemas.microsoft.com/office/word/2010/wordprocessingInk" xmlns:wne="http://schemas.microsoft.com/office/word/2006/wordml" xmlns:wps="http://schemas.microsoft.com/office/word/2010/wordprocessingShape" mc:Ignorable="w14 w15 w16se wp14">
   <w:body>
     <w:tbl>
       <w:tblPr>
@@ -249,6 +249,8 @@
               </w:rPr>
               <w:t>.</w:t>
             </w:r>
+            <w:bookmarkStart w:id="0" w:name="_GoBack"/>
+            <w:bookmarkEnd w:id="0"/>
           </w:p>
         </w:tc>
       </w:tr>
@@ -1000,43 +1002,7 @@
                 <w:b/>
                 <w:color w:val="000000"/>
               </w:rPr>
-              <w:t xml:space="preserve">Código </w:t>
-            </w:r>
-            <w:proofErr w:type="spellStart"/>
-            <w:r>
-              <w:rPr>
-                <w:rFonts w:ascii="Arial" w:hAnsi="Arial" w:cs="Arial"/>
-                <w:b/>
-                <w:color w:val="000000"/>
-              </w:rPr>
-              <w:t>Shutterstock</w:t>
-            </w:r>
-            <w:proofErr w:type="spellEnd"/>
-            <w:r>
-              <w:rPr>
-                <w:rFonts w:ascii="Arial" w:hAnsi="Arial" w:cs="Arial"/>
-                <w:b/>
-                <w:color w:val="000000"/>
-              </w:rPr>
-              <w:t xml:space="preserve"> (o URL o la ruta en </w:t>
-            </w:r>
-            <w:proofErr w:type="spellStart"/>
-            <w:r>
-              <w:rPr>
-                <w:rFonts w:ascii="Arial" w:hAnsi="Arial" w:cs="Arial"/>
-                <w:b/>
-                <w:color w:val="000000"/>
-              </w:rPr>
-              <w:t>AulaPlaneta</w:t>
-            </w:r>
-            <w:proofErr w:type="spellEnd"/>
-            <w:r>
-              <w:rPr>
-                <w:rFonts w:ascii="Arial" w:hAnsi="Arial" w:cs="Arial"/>
-                <w:b/>
-                <w:color w:val="000000"/>
-              </w:rPr>
-              <w:t>)</w:t>
+              <w:t>Código Shutterstock (o URL o la ruta en AulaPlaneta)</w:t>
             </w:r>
           </w:p>
         </w:tc>
@@ -1445,43 +1411,7 @@
                 <w:b/>
                 <w:color w:val="000000"/>
               </w:rPr>
-              <w:t xml:space="preserve">Código </w:t>
-            </w:r>
-            <w:proofErr w:type="spellStart"/>
-            <w:r>
-              <w:rPr>
-                <w:rFonts w:ascii="Arial" w:hAnsi="Arial" w:cs="Arial"/>
-                <w:b/>
-                <w:color w:val="000000"/>
-              </w:rPr>
-              <w:t>Shutterstock</w:t>
-            </w:r>
-            <w:proofErr w:type="spellEnd"/>
-            <w:r>
-              <w:rPr>
-                <w:rFonts w:ascii="Arial" w:hAnsi="Arial" w:cs="Arial"/>
-                <w:b/>
-                <w:color w:val="000000"/>
-              </w:rPr>
-              <w:t xml:space="preserve"> (o URL o la ruta en </w:t>
-            </w:r>
-            <w:proofErr w:type="spellStart"/>
-            <w:r>
-              <w:rPr>
-                <w:rFonts w:ascii="Arial" w:hAnsi="Arial" w:cs="Arial"/>
-                <w:b/>
-                <w:color w:val="000000"/>
-              </w:rPr>
-              <w:t>AulaPlaneta</w:t>
-            </w:r>
-            <w:proofErr w:type="spellEnd"/>
-            <w:r>
-              <w:rPr>
-                <w:rFonts w:ascii="Arial" w:hAnsi="Arial" w:cs="Arial"/>
-                <w:b/>
-                <w:color w:val="000000"/>
-              </w:rPr>
-              <w:t>)</w:t>
+              <w:t>Código Shutterstock (o URL o la ruta en AulaPlaneta)</w:t>
             </w:r>
           </w:p>
         </w:tc>
@@ -1537,10 +1467,10 @@
                   <v:path o:extrusionok="f" gradientshapeok="t" o:connecttype="rect"/>
                   <o:lock v:ext="edit" aspectratio="t"/>
                 </v:shapetype>
-                <v:shape id="_x0000_i1025" type="#_x0000_t75" style="width:206pt;height:206pt" o:ole="">
+                <v:shape id="_x0000_i1025" type="#_x0000_t75" style="width:206.2pt;height:206.2pt" o:ole="">
                   <v:imagedata r:id="rId8" o:title=""/>
                 </v:shape>
-                <o:OLEObject Type="Embed" ProgID="PBrush" ShapeID="_x0000_i1025" DrawAspect="Content" ObjectID="_1510463349" r:id="rId9"/>
+                <o:OLEObject Type="Embed" ProgID="PBrush" ShapeID="_x0000_i1025" DrawAspect="Content" ObjectID="_1511070187" r:id="rId9"/>
               </w:object>
             </w:r>
           </w:p>
@@ -2746,7 +2676,7 @@
                 <w:color w:val="000000"/>
               </w:rPr>
             </w:pPr>
-            <w:commentRangeStart w:id="0"/>
+            <w:commentRangeStart w:id="1"/>
             <w:r>
               <w:rPr>
                 <w:rFonts w:ascii="Arial" w:hAnsi="Arial" w:cs="Arial"/>
@@ -2775,14 +2705,14 @@
               </w:rPr>
               <w:t>0</w:t>
             </w:r>
-            <w:commentRangeEnd w:id="0"/>
+            <w:commentRangeEnd w:id="1"/>
             <w:r>
               <w:rPr>
                 <w:rStyle w:val="Refdecomentario"/>
                 <w:rFonts w:ascii="Calibri" w:eastAsia="Calibri" w:hAnsi="Calibri" w:cs="Times New Roman"/>
                 <w:lang w:val="es-MX"/>
               </w:rPr>
-              <w:commentReference w:id="0"/>
+              <w:commentReference w:id="1"/>
             </w:r>
           </w:p>
         </w:tc>
@@ -3343,7 +3273,7 @@
                 <w:color w:val="000000"/>
               </w:rPr>
             </w:pPr>
-            <w:commentRangeStart w:id="1"/>
+            <w:commentRangeStart w:id="2"/>
             <w:r>
               <w:rPr>
                 <w:rFonts w:ascii="Arial" w:hAnsi="Arial" w:cs="Arial"/>
@@ -3414,14 +3344,14 @@
               </w:rPr>
               <w:t>0</w:t>
             </w:r>
-            <w:commentRangeEnd w:id="1"/>
+            <w:commentRangeEnd w:id="2"/>
             <w:r>
               <w:rPr>
                 <w:rStyle w:val="Refdecomentario"/>
                 <w:rFonts w:ascii="Calibri" w:eastAsia="Calibri" w:hAnsi="Calibri" w:cs="Times New Roman"/>
                 <w:lang w:val="es-MX"/>
               </w:rPr>
-              <w:commentReference w:id="1"/>
+              <w:commentReference w:id="2"/>
             </w:r>
           </w:p>
         </w:tc>
@@ -4680,43 +4610,7 @@
                 <w:b/>
                 <w:color w:val="000000"/>
               </w:rPr>
-              <w:t xml:space="preserve">Código </w:t>
-            </w:r>
-            <w:proofErr w:type="spellStart"/>
-            <w:r>
-              <w:rPr>
-                <w:rFonts w:ascii="Arial" w:hAnsi="Arial" w:cs="Arial"/>
-                <w:b/>
-                <w:color w:val="000000"/>
-              </w:rPr>
-              <w:t>Shutterstock</w:t>
-            </w:r>
-            <w:proofErr w:type="spellEnd"/>
-            <w:r>
-              <w:rPr>
-                <w:rFonts w:ascii="Arial" w:hAnsi="Arial" w:cs="Arial"/>
-                <w:b/>
-                <w:color w:val="000000"/>
-              </w:rPr>
-              <w:t xml:space="preserve"> (o URL o la ruta en </w:t>
-            </w:r>
-            <w:proofErr w:type="spellStart"/>
-            <w:r>
-              <w:rPr>
-                <w:rFonts w:ascii="Arial" w:hAnsi="Arial" w:cs="Arial"/>
-                <w:b/>
-                <w:color w:val="000000"/>
-              </w:rPr>
-              <w:t>AulaPlaneta</w:t>
-            </w:r>
-            <w:proofErr w:type="spellEnd"/>
-            <w:r>
-              <w:rPr>
-                <w:rFonts w:ascii="Arial" w:hAnsi="Arial" w:cs="Arial"/>
-                <w:b/>
-                <w:color w:val="000000"/>
-              </w:rPr>
-              <w:t>)</w:t>
+              <w:t>Código Shutterstock (o URL o la ruta en AulaPlaneta)</w:t>
             </w:r>
           </w:p>
         </w:tc>
@@ -4753,10 +4647,10 @@
                 <w:rFonts w:ascii="Arial" w:hAnsi="Arial" w:cs="Arial"/>
               </w:rPr>
               <w:object w:dxaOrig="9315" w:dyaOrig="7680" w14:anchorId="738EE5EE">
-                <v:shape id="_x0000_i1026" type="#_x0000_t75" style="width:266.7pt;height:222.25pt" o:ole="">
+                <v:shape id="_x0000_i1026" type="#_x0000_t75" style="width:266.7pt;height:222.35pt" o:ole="">
                   <v:imagedata r:id="rId12" o:title=""/>
                 </v:shape>
-                <o:OLEObject Type="Embed" ProgID="PBrush" ShapeID="_x0000_i1026" DrawAspect="Content" ObjectID="_1510463350" r:id="rId13"/>
+                <o:OLEObject Type="Embed" ProgID="PBrush" ShapeID="_x0000_i1026" DrawAspect="Content" ObjectID="_1511070188" r:id="rId13"/>
               </w:object>
             </w:r>
           </w:p>
@@ -5820,14 +5714,7 @@
                 <w:rFonts w:ascii="Arial" w:hAnsi="Arial" w:cs="Arial"/>
                 <w:color w:val="000000"/>
               </w:rPr>
-              <w:t>CO_</w:t>
-            </w:r>
-            <w:r>
-              <w:rPr>
-                <w:rFonts w:ascii="Arial" w:hAnsi="Arial" w:cs="Arial"/>
-                <w:color w:val="000000"/>
-              </w:rPr>
-              <w:t>REC4</w:t>
+              <w:t>CO_REC4</w:t>
             </w:r>
             <w:r>
               <w:rPr>
@@ -6031,7 +5918,7 @@
         </w:rPr>
         <w:t xml:space="preserve">El cuerpo humano está formado por </w:t>
       </w:r>
-      <w:commentRangeStart w:id="2"/>
+      <w:commentRangeStart w:id="3"/>
       <w:r>
         <w:rPr>
           <w:rFonts w:ascii="Arial" w:hAnsi="Arial" w:cs="Arial"/>
@@ -6045,14 +5932,14 @@
         </w:rPr>
         <w:t xml:space="preserve"> </w:t>
       </w:r>
-      <w:commentRangeEnd w:id="2"/>
+      <w:commentRangeEnd w:id="3"/>
       <w:r>
         <w:rPr>
           <w:rStyle w:val="Refdecomentario"/>
           <w:rFonts w:ascii="Calibri" w:eastAsia="Calibri" w:hAnsi="Calibri" w:cs="Times New Roman"/>
           <w:lang w:val="es-MX"/>
         </w:rPr>
-        <w:commentReference w:id="2"/>
+        <w:commentReference w:id="3"/>
       </w:r>
       <w:r>
         <w:rPr>
@@ -6985,43 +6872,7 @@
                 <w:b/>
                 <w:color w:val="000000"/>
               </w:rPr>
-              <w:t xml:space="preserve">Código </w:t>
-            </w:r>
-            <w:proofErr w:type="spellStart"/>
-            <w:r>
-              <w:rPr>
-                <w:rFonts w:ascii="Arial" w:hAnsi="Arial" w:cs="Arial"/>
-                <w:b/>
-                <w:color w:val="000000"/>
-              </w:rPr>
-              <w:t>Shutterstock</w:t>
-            </w:r>
-            <w:proofErr w:type="spellEnd"/>
-            <w:r>
-              <w:rPr>
-                <w:rFonts w:ascii="Arial" w:hAnsi="Arial" w:cs="Arial"/>
-                <w:b/>
-                <w:color w:val="000000"/>
-              </w:rPr>
-              <w:t xml:space="preserve"> (o URL o la ruta en </w:t>
-            </w:r>
-            <w:proofErr w:type="spellStart"/>
-            <w:r>
-              <w:rPr>
-                <w:rFonts w:ascii="Arial" w:hAnsi="Arial" w:cs="Arial"/>
-                <w:b/>
-                <w:color w:val="000000"/>
-              </w:rPr>
-              <w:t>AulaPlaneta</w:t>
-            </w:r>
-            <w:proofErr w:type="spellEnd"/>
-            <w:r>
-              <w:rPr>
-                <w:rFonts w:ascii="Arial" w:hAnsi="Arial" w:cs="Arial"/>
-                <w:b/>
-                <w:color w:val="000000"/>
-              </w:rPr>
-              <w:t>)</w:t>
+              <w:t>Código Shutterstock (o URL o la ruta en AulaPlaneta)</w:t>
             </w:r>
           </w:p>
         </w:tc>
@@ -7135,15 +6986,7 @@
             <w:rFonts w:ascii="Arial" w:hAnsi="Arial" w:cs="Arial"/>
             <w:b/>
           </w:rPr>
-          <w:t>VE</w:t>
-        </w:r>
-        <w:r>
-          <w:rPr>
-            <w:rStyle w:val="Hipervnculo"/>
-            <w:rFonts w:ascii="Arial" w:hAnsi="Arial" w:cs="Arial"/>
-            <w:b/>
-          </w:rPr>
-          <w:t>R</w:t>
+          <w:t>VER</w:t>
         </w:r>
       </w:hyperlink>
       <w:r>
@@ -7171,21 +7014,21 @@
           <w:rFonts w:ascii="Arial" w:hAnsi="Arial" w:cs="Arial"/>
         </w:rPr>
       </w:pPr>
-      <w:commentRangeStart w:id="3"/>
+      <w:commentRangeStart w:id="4"/>
       <w:r>
         <w:rPr>
           <w:rFonts w:ascii="Arial" w:hAnsi="Arial" w:cs="Arial"/>
         </w:rPr>
         <w:t xml:space="preserve">Los huesos </w:t>
       </w:r>
-      <w:commentRangeEnd w:id="3"/>
+      <w:commentRangeEnd w:id="4"/>
       <w:r>
         <w:rPr>
           <w:rStyle w:val="Refdecomentario"/>
           <w:rFonts w:ascii="Calibri" w:eastAsia="Calibri" w:hAnsi="Calibri" w:cs="Times New Roman"/>
           <w:lang w:val="es-MX"/>
         </w:rPr>
-        <w:commentReference w:id="3"/>
+        <w:commentReference w:id="4"/>
       </w:r>
       <w:r>
         <w:rPr>
@@ -7730,43 +7573,7 @@
                 <w:b/>
                 <w:color w:val="000000"/>
               </w:rPr>
-              <w:t xml:space="preserve">Código </w:t>
-            </w:r>
-            <w:proofErr w:type="spellStart"/>
-            <w:r>
-              <w:rPr>
-                <w:rFonts w:ascii="Arial" w:hAnsi="Arial" w:cs="Arial"/>
-                <w:b/>
-                <w:color w:val="000000"/>
-              </w:rPr>
-              <w:t>Shutterstock</w:t>
-            </w:r>
-            <w:proofErr w:type="spellEnd"/>
-            <w:r>
-              <w:rPr>
-                <w:rFonts w:ascii="Arial" w:hAnsi="Arial" w:cs="Arial"/>
-                <w:b/>
-                <w:color w:val="000000"/>
-              </w:rPr>
-              <w:t xml:space="preserve"> (o URL o la ruta en </w:t>
-            </w:r>
-            <w:proofErr w:type="spellStart"/>
-            <w:r>
-              <w:rPr>
-                <w:rFonts w:ascii="Arial" w:hAnsi="Arial" w:cs="Arial"/>
-                <w:b/>
-                <w:color w:val="000000"/>
-              </w:rPr>
-              <w:t>AulaPlaneta</w:t>
-            </w:r>
-            <w:proofErr w:type="spellEnd"/>
-            <w:r>
-              <w:rPr>
-                <w:rFonts w:ascii="Arial" w:hAnsi="Arial" w:cs="Arial"/>
-                <w:b/>
-                <w:color w:val="000000"/>
-              </w:rPr>
-              <w:t>)</w:t>
+              <w:t>Código Shutterstock (o URL o la ruta en AulaPlaneta)</w:t>
             </w:r>
           </w:p>
         </w:tc>
@@ -7813,21 +7620,7 @@
               <w:rPr>
                 <w:rFonts w:ascii="Arial" w:hAnsi="Arial" w:cs="Arial"/>
               </w:rPr>
-              <w:t xml:space="preserve">Complementar la imagen de </w:t>
-            </w:r>
-            <w:proofErr w:type="spellStart"/>
-            <w:r>
-              <w:rPr>
-                <w:rFonts w:ascii="Arial" w:hAnsi="Arial" w:cs="Arial"/>
-              </w:rPr>
-              <w:t>aulaplaneta</w:t>
-            </w:r>
-            <w:proofErr w:type="spellEnd"/>
-            <w:r>
-              <w:rPr>
-                <w:rFonts w:ascii="Arial" w:hAnsi="Arial" w:cs="Arial"/>
-              </w:rPr>
-              <w:t xml:space="preserve"> con la información que aparece en la siguiente ilustración:</w:t>
+              <w:t>Complementar la imagen de aulaplaneta con la información que aparece en la siguiente ilustración:</w:t>
             </w:r>
           </w:p>
           <w:p>
@@ -7848,7 +7641,7 @@
             <w:r>
               <w:rPr>
                 <w:noProof/>
-                <w:lang w:val="es-CO" w:eastAsia="es-CO"/>
+                <w:lang w:val="en-US"/>
               </w:rPr>
               <w:drawing>
                 <wp:inline distT="0" distB="0" distL="0" distR="0" wp14:anchorId="2D7D4479" wp14:editId="5E5EC1EA">
@@ -8405,14 +8198,7 @@
                 <w:rFonts w:ascii="Arial" w:hAnsi="Arial" w:cs="Arial"/>
                 <w:color w:val="000000"/>
               </w:rPr>
-              <w:t>CO_</w:t>
-            </w:r>
-            <w:r>
-              <w:rPr>
-                <w:rFonts w:ascii="Arial" w:hAnsi="Arial" w:cs="Arial"/>
-                <w:color w:val="000000"/>
-              </w:rPr>
-              <w:t>REC5</w:t>
+              <w:t>CO_REC5</w:t>
             </w:r>
             <w:r>
               <w:rPr>
@@ -9614,43 +9400,7 @@
                 <w:b/>
                 <w:color w:val="000000"/>
               </w:rPr>
-              <w:t xml:space="preserve">Código </w:t>
-            </w:r>
-            <w:proofErr w:type="spellStart"/>
-            <w:r>
-              <w:rPr>
-                <w:rFonts w:ascii="Arial" w:hAnsi="Arial" w:cs="Arial"/>
-                <w:b/>
-                <w:color w:val="000000"/>
-              </w:rPr>
-              <w:t>Shutterstock</w:t>
-            </w:r>
-            <w:proofErr w:type="spellEnd"/>
-            <w:r>
-              <w:rPr>
-                <w:rFonts w:ascii="Arial" w:hAnsi="Arial" w:cs="Arial"/>
-                <w:b/>
-                <w:color w:val="000000"/>
-              </w:rPr>
-              <w:t xml:space="preserve"> (o URL o la ruta en </w:t>
-            </w:r>
-            <w:proofErr w:type="spellStart"/>
-            <w:r>
-              <w:rPr>
-                <w:rFonts w:ascii="Arial" w:hAnsi="Arial" w:cs="Arial"/>
-                <w:b/>
-                <w:color w:val="000000"/>
-              </w:rPr>
-              <w:t>AulaPlaneta</w:t>
-            </w:r>
-            <w:proofErr w:type="spellEnd"/>
-            <w:r>
-              <w:rPr>
-                <w:rFonts w:ascii="Arial" w:hAnsi="Arial" w:cs="Arial"/>
-                <w:b/>
-                <w:color w:val="000000"/>
-              </w:rPr>
-              <w:t>)</w:t>
+              <w:t>Código Shutterstock (o URL o la ruta en AulaPlaneta)</w:t>
             </w:r>
           </w:p>
         </w:tc>
@@ -9937,7 +9687,7 @@
               </w:rPr>
               <w:t xml:space="preserve">Los cambios se encuentran en la ficha correspondiente a este </w:t>
             </w:r>
-            <w:commentRangeStart w:id="4"/>
+            <w:commentRangeStart w:id="5"/>
             <w:r>
               <w:rPr>
                 <w:rFonts w:ascii="Arial" w:hAnsi="Arial" w:cs="Arial"/>
@@ -9945,7 +9695,7 @@
               </w:rPr>
               <w:t>recurso</w:t>
             </w:r>
-            <w:commentRangeEnd w:id="4"/>
+            <w:commentRangeEnd w:id="5"/>
             <w:r>
               <w:rPr>
                 <w:rStyle w:val="Refdecomentario"/>
@@ -9953,7 +9703,7 @@
                 <w:color w:val="FF0000"/>
                 <w:lang w:val="es-MX"/>
               </w:rPr>
-              <w:commentReference w:id="4"/>
+              <w:commentReference w:id="5"/>
             </w:r>
             <w:r>
               <w:rPr>
@@ -11454,43 +11204,7 @@
                 <w:b/>
                 <w:color w:val="000000"/>
               </w:rPr>
-              <w:t xml:space="preserve">Código </w:t>
-            </w:r>
-            <w:proofErr w:type="spellStart"/>
-            <w:r>
-              <w:rPr>
-                <w:rFonts w:ascii="Arial" w:hAnsi="Arial" w:cs="Arial"/>
-                <w:b/>
-                <w:color w:val="000000"/>
-              </w:rPr>
-              <w:t>Shutterstock</w:t>
-            </w:r>
-            <w:proofErr w:type="spellEnd"/>
-            <w:r>
-              <w:rPr>
-                <w:rFonts w:ascii="Arial" w:hAnsi="Arial" w:cs="Arial"/>
-                <w:b/>
-                <w:color w:val="000000"/>
-              </w:rPr>
-              <w:t xml:space="preserve"> (o URL o la ruta en </w:t>
-            </w:r>
-            <w:proofErr w:type="spellStart"/>
-            <w:r>
-              <w:rPr>
-                <w:rFonts w:ascii="Arial" w:hAnsi="Arial" w:cs="Arial"/>
-                <w:b/>
-                <w:color w:val="000000"/>
-              </w:rPr>
-              <w:t>AulaPlaneta</w:t>
-            </w:r>
-            <w:proofErr w:type="spellEnd"/>
-            <w:r>
-              <w:rPr>
-                <w:rFonts w:ascii="Arial" w:hAnsi="Arial" w:cs="Arial"/>
-                <w:b/>
-                <w:color w:val="000000"/>
-              </w:rPr>
-              <w:t>)</w:t>
+              <w:t>Código Shutterstock (o URL o la ruta en AulaPlaneta)</w:t>
             </w:r>
           </w:p>
         </w:tc>
@@ -11527,10 +11241,10 @@
                 <w:rFonts w:ascii="Arial" w:hAnsi="Arial" w:cs="Arial"/>
               </w:rPr>
               <w:object w:dxaOrig="7395" w:dyaOrig="5190" w14:anchorId="4C17E32D">
-                <v:shape id="_x0000_i1027" type="#_x0000_t75" style="width:194.1pt;height:135.85pt" o:ole="">
+                <v:shape id="_x0000_i1027" type="#_x0000_t75" style="width:194.1pt;height:135.95pt" o:ole="">
                   <v:imagedata r:id="rId17" o:title=""/>
                 </v:shape>
-                <o:OLEObject Type="Embed" ProgID="PBrush" ShapeID="_x0000_i1027" DrawAspect="Content" ObjectID="_1510463351" r:id="rId18"/>
+                <o:OLEObject Type="Embed" ProgID="PBrush" ShapeID="_x0000_i1027" DrawAspect="Content" ObjectID="_1511070189" r:id="rId18"/>
               </w:object>
             </w:r>
           </w:p>
@@ -12225,21 +11939,7 @@
                 <w:rFonts w:ascii="Arial" w:hAnsi="Arial" w:cs="Arial"/>
                 <w:color w:val="000000"/>
               </w:rPr>
-              <w:t>CN_07_02_CO_REC</w:t>
-            </w:r>
-            <w:r>
-              <w:rPr>
-                <w:rFonts w:ascii="Arial" w:hAnsi="Arial" w:cs="Arial"/>
-                <w:color w:val="000000"/>
-              </w:rPr>
-              <w:t>10</w:t>
-            </w:r>
-            <w:r>
-              <w:rPr>
-                <w:rFonts w:ascii="Arial" w:hAnsi="Arial" w:cs="Arial"/>
-                <w:color w:val="000000"/>
-              </w:rPr>
-              <w:t>0</w:t>
+              <w:t>CN_07_02_CO_REC100</w:t>
             </w:r>
           </w:p>
         </w:tc>
@@ -12413,14 +12113,7 @@
           <w:rFonts w:ascii="Arial" w:eastAsia="Times New Roman" w:hAnsi="Arial" w:cs="Arial"/>
           <w:lang w:val="es-CO"/>
         </w:rPr>
-        <w:t>R</w:t>
-      </w:r>
-      <w:r>
-        <w:rPr>
-          <w:rFonts w:ascii="Arial" w:eastAsia="Times New Roman" w:hAnsi="Arial" w:cs="Arial"/>
-          <w:lang w:val="es-CO"/>
-        </w:rPr>
-        <w:t xml:space="preserve">ealiza la siguiente actividad </w:t>
+        <w:t xml:space="preserve">Realiza la siguiente actividad </w:t>
       </w:r>
       <w:r>
         <w:rPr>
@@ -12650,7 +12343,7 @@
               </w:rPr>
               <w:t xml:space="preserve">Elabora una lista de cinco huesos que formen parte del esqueleto axial y cinco del esqueleto apendicular y ubícalos en un croquis de figura </w:t>
             </w:r>
-            <w:commentRangeStart w:id="5"/>
+            <w:commentRangeStart w:id="6"/>
             <w:r>
               <w:rPr>
                 <w:rFonts w:ascii="Arial" w:hAnsi="Arial" w:cs="Arial"/>
@@ -12658,14 +12351,14 @@
               </w:rPr>
               <w:t>humana</w:t>
             </w:r>
-            <w:commentRangeEnd w:id="5"/>
+            <w:commentRangeEnd w:id="6"/>
             <w:r>
               <w:rPr>
                 <w:rStyle w:val="Refdecomentario"/>
                 <w:rFonts w:ascii="Calibri" w:eastAsia="Calibri" w:hAnsi="Calibri" w:cs="Times New Roman"/>
                 <w:lang w:val="es-MX"/>
               </w:rPr>
-              <w:commentReference w:id="5"/>
+              <w:commentReference w:id="6"/>
             </w:r>
             <w:r>
               <w:rPr>
@@ -13117,43 +12810,7 @@
                 <w:b/>
                 <w:color w:val="000000"/>
               </w:rPr>
-              <w:t xml:space="preserve">Código </w:t>
-            </w:r>
-            <w:proofErr w:type="spellStart"/>
-            <w:r>
-              <w:rPr>
-                <w:rFonts w:ascii="Arial" w:hAnsi="Arial" w:cs="Arial"/>
-                <w:b/>
-                <w:color w:val="000000"/>
-              </w:rPr>
-              <w:t>Shutterstock</w:t>
-            </w:r>
-            <w:proofErr w:type="spellEnd"/>
-            <w:r>
-              <w:rPr>
-                <w:rFonts w:ascii="Arial" w:hAnsi="Arial" w:cs="Arial"/>
-                <w:b/>
-                <w:color w:val="000000"/>
-              </w:rPr>
-              <w:t xml:space="preserve"> (o URL o la ruta en </w:t>
-            </w:r>
-            <w:proofErr w:type="spellStart"/>
-            <w:r>
-              <w:rPr>
-                <w:rFonts w:ascii="Arial" w:hAnsi="Arial" w:cs="Arial"/>
-                <w:b/>
-                <w:color w:val="000000"/>
-              </w:rPr>
-              <w:t>AulaPlaneta</w:t>
-            </w:r>
-            <w:proofErr w:type="spellEnd"/>
-            <w:r>
-              <w:rPr>
-                <w:rFonts w:ascii="Arial" w:hAnsi="Arial" w:cs="Arial"/>
-                <w:b/>
-                <w:color w:val="000000"/>
-              </w:rPr>
-              <w:t>)</w:t>
+              <w:t>Código Shutterstock (o URL o la ruta en AulaPlaneta)</w:t>
             </w:r>
           </w:p>
         </w:tc>
@@ -13189,10 +12846,10 @@
                 <w:rFonts w:ascii="Arial" w:hAnsi="Arial" w:cs="Arial"/>
               </w:rPr>
               <w:object w:dxaOrig="7365" w:dyaOrig="6630" w14:anchorId="4B730598">
-                <v:shape id="_x0000_i1028" type="#_x0000_t75" style="width:233.55pt;height:211pt" o:ole="">
+                <v:shape id="_x0000_i1028" type="#_x0000_t75" style="width:233.3pt;height:211.4pt" o:ole="">
                   <v:imagedata r:id="rId19" o:title=""/>
                 </v:shape>
-                <o:OLEObject Type="Embed" ProgID="PBrush" ShapeID="_x0000_i1028" DrawAspect="Content" ObjectID="_1510463352" r:id="rId20"/>
+                <o:OLEObject Type="Embed" ProgID="PBrush" ShapeID="_x0000_i1028" DrawAspect="Content" ObjectID="_1511070190" r:id="rId20"/>
               </w:object>
             </w:r>
           </w:p>
@@ -13414,7 +13071,7 @@
         </w:rPr>
         <w:t xml:space="preserve"> movimiento al cuerpo humano a través de la </w:t>
       </w:r>
-      <w:commentRangeStart w:id="6"/>
+      <w:commentRangeStart w:id="7"/>
       <w:r>
         <w:rPr>
           <w:rFonts w:ascii="Arial" w:hAnsi="Arial" w:cs="Arial"/>
@@ -13460,14 +13117,14 @@
         </w:rPr>
         <w:t>(estiramiento</w:t>
       </w:r>
-      <w:commentRangeEnd w:id="6"/>
+      <w:commentRangeEnd w:id="7"/>
       <w:r>
         <w:rPr>
           <w:rStyle w:val="Refdecomentario"/>
           <w:rFonts w:ascii="Calibri" w:eastAsia="Calibri" w:hAnsi="Calibri" w:cs="Times New Roman"/>
           <w:lang w:val="es-MX"/>
         </w:rPr>
-        <w:commentReference w:id="6"/>
+        <w:commentReference w:id="7"/>
       </w:r>
       <w:r>
         <w:rPr>
@@ -13541,7 +13198,7 @@
           <w:rFonts w:ascii="Arial" w:hAnsi="Arial" w:cs="Arial"/>
         </w:rPr>
       </w:pPr>
-      <w:commentRangeStart w:id="7"/>
+      <w:commentRangeStart w:id="8"/>
       <w:r>
         <w:rPr>
           <w:rFonts w:ascii="Arial" w:hAnsi="Arial" w:cs="Arial"/>
@@ -13637,14 +13294,14 @@
         </w:rPr>
         <w:t>Involuntaria</w:t>
       </w:r>
-      <w:commentRangeEnd w:id="7"/>
+      <w:commentRangeEnd w:id="8"/>
       <w:r>
         <w:rPr>
           <w:rStyle w:val="Refdecomentario"/>
           <w:rFonts w:ascii="Calibri" w:eastAsia="Calibri" w:hAnsi="Calibri" w:cs="Times New Roman"/>
           <w:lang w:val="es-MX"/>
         </w:rPr>
-        <w:commentReference w:id="7"/>
+        <w:commentReference w:id="8"/>
       </w:r>
       <w:r>
         <w:rPr>
@@ -14024,7 +13681,7 @@
                 <w:color w:val="000000"/>
               </w:rPr>
             </w:pPr>
-            <w:commentRangeStart w:id="8"/>
+            <w:commentRangeStart w:id="9"/>
             <w:r>
               <w:rPr>
                 <w:rFonts w:ascii="Arial" w:hAnsi="Arial" w:cs="Arial"/>
@@ -14037,14 +13694,7 @@
                 <w:rFonts w:ascii="Arial" w:hAnsi="Arial" w:cs="Arial"/>
                 <w:color w:val="000000"/>
               </w:rPr>
-              <w:t>CO_REC</w:t>
-            </w:r>
-            <w:r>
-              <w:rPr>
-                <w:rFonts w:ascii="Arial" w:hAnsi="Arial" w:cs="Arial"/>
-                <w:color w:val="000000"/>
-              </w:rPr>
-              <w:t>12</w:t>
+              <w:t>CO_REC12</w:t>
             </w:r>
             <w:r>
               <w:rPr>
@@ -14053,14 +13703,14 @@
               </w:rPr>
               <w:t>0</w:t>
             </w:r>
-            <w:commentRangeEnd w:id="8"/>
+            <w:commentRangeEnd w:id="9"/>
             <w:r>
               <w:rPr>
                 <w:rStyle w:val="Refdecomentario"/>
                 <w:rFonts w:ascii="Calibri" w:eastAsia="Calibri" w:hAnsi="Calibri" w:cs="Times New Roman"/>
                 <w:lang w:val="es-MX"/>
               </w:rPr>
-              <w:commentReference w:id="8"/>
+              <w:commentReference w:id="9"/>
             </w:r>
           </w:p>
         </w:tc>
@@ -14265,7 +13915,7 @@
         </w:rPr>
         <w:t xml:space="preserve">. </w:t>
       </w:r>
-      <w:commentRangeStart w:id="9"/>
+      <w:commentRangeStart w:id="10"/>
       <w:r>
         <w:rPr>
           <w:rFonts w:ascii="Arial" w:hAnsi="Arial" w:cs="Arial"/>
@@ -14278,14 +13928,14 @@
         </w:rPr>
         <w:t xml:space="preserve">e clasifican </w:t>
       </w:r>
-      <w:commentRangeEnd w:id="9"/>
+      <w:commentRangeEnd w:id="10"/>
       <w:r>
         <w:rPr>
           <w:rStyle w:val="Refdecomentario"/>
           <w:rFonts w:ascii="Calibri" w:eastAsia="Calibri" w:hAnsi="Calibri" w:cs="Times New Roman"/>
           <w:lang w:val="es-MX"/>
         </w:rPr>
-        <w:commentReference w:id="9"/>
+        <w:commentReference w:id="10"/>
       </w:r>
       <w:r>
         <w:rPr>
@@ -14784,43 +14434,7 @@
                 <w:b/>
                 <w:color w:val="000000"/>
               </w:rPr>
-              <w:t xml:space="preserve">Código </w:t>
-            </w:r>
-            <w:proofErr w:type="spellStart"/>
-            <w:r>
-              <w:rPr>
-                <w:rFonts w:ascii="Arial" w:hAnsi="Arial" w:cs="Arial"/>
-                <w:b/>
-                <w:color w:val="000000"/>
-              </w:rPr>
-              <w:t>Shutterstock</w:t>
-            </w:r>
-            <w:proofErr w:type="spellEnd"/>
-            <w:r>
-              <w:rPr>
-                <w:rFonts w:ascii="Arial" w:hAnsi="Arial" w:cs="Arial"/>
-                <w:b/>
-                <w:color w:val="000000"/>
-              </w:rPr>
-              <w:t xml:space="preserve"> (o URL o la ruta en </w:t>
-            </w:r>
-            <w:proofErr w:type="spellStart"/>
-            <w:r>
-              <w:rPr>
-                <w:rFonts w:ascii="Arial" w:hAnsi="Arial" w:cs="Arial"/>
-                <w:b/>
-                <w:color w:val="000000"/>
-              </w:rPr>
-              <w:t>AulaPlaneta</w:t>
-            </w:r>
-            <w:proofErr w:type="spellEnd"/>
-            <w:r>
-              <w:rPr>
-                <w:rFonts w:ascii="Arial" w:hAnsi="Arial" w:cs="Arial"/>
-                <w:b/>
-                <w:color w:val="000000"/>
-              </w:rPr>
-              <w:t>)</w:t>
+              <w:t>Código Shutterstock (o URL o la ruta en AulaPlaneta)</w:t>
             </w:r>
           </w:p>
         </w:tc>
@@ -14856,10 +14470,10 @@
                 <w:rFonts w:ascii="Arial" w:hAnsi="Arial" w:cs="Arial"/>
               </w:rPr>
               <w:object w:dxaOrig="7215" w:dyaOrig="7470" w14:anchorId="16AA86AA">
-                <v:shape id="_x0000_i1029" type="#_x0000_t75" style="width:174.7pt;height:181.55pt" o:ole="">
+                <v:shape id="_x0000_i1029" type="#_x0000_t75" style="width:174.55pt;height:181.45pt" o:ole="">
                   <v:imagedata r:id="rId21" o:title=""/>
                 </v:shape>
-                <o:OLEObject Type="Embed" ProgID="PBrush" ShapeID="_x0000_i1029" DrawAspect="Content" ObjectID="_1510463353" r:id="rId22"/>
+                <o:OLEObject Type="Embed" ProgID="PBrush" ShapeID="_x0000_i1029" DrawAspect="Content" ObjectID="_1511070191" r:id="rId22"/>
               </w:object>
             </w:r>
           </w:p>
@@ -15431,43 +15045,7 @@
                 <w:b/>
                 <w:color w:val="000000"/>
               </w:rPr>
-              <w:t xml:space="preserve">Código </w:t>
-            </w:r>
-            <w:proofErr w:type="spellStart"/>
-            <w:r>
-              <w:rPr>
-                <w:rFonts w:ascii="Arial" w:hAnsi="Arial" w:cs="Arial"/>
-                <w:b/>
-                <w:color w:val="000000"/>
-              </w:rPr>
-              <w:t>Shutterstock</w:t>
-            </w:r>
-            <w:proofErr w:type="spellEnd"/>
-            <w:r>
-              <w:rPr>
-                <w:rFonts w:ascii="Arial" w:hAnsi="Arial" w:cs="Arial"/>
-                <w:b/>
-                <w:color w:val="000000"/>
-              </w:rPr>
-              <w:t xml:space="preserve"> (o URL o la ruta en </w:t>
-            </w:r>
-            <w:proofErr w:type="spellStart"/>
-            <w:r>
-              <w:rPr>
-                <w:rFonts w:ascii="Arial" w:hAnsi="Arial" w:cs="Arial"/>
-                <w:b/>
-                <w:color w:val="000000"/>
-              </w:rPr>
-              <w:t>AulaPlaneta</w:t>
-            </w:r>
-            <w:proofErr w:type="spellEnd"/>
-            <w:r>
-              <w:rPr>
-                <w:rFonts w:ascii="Arial" w:hAnsi="Arial" w:cs="Arial"/>
-                <w:b/>
-                <w:color w:val="000000"/>
-              </w:rPr>
-              <w:t>)</w:t>
+              <w:t>Código Shutterstock (o URL o la ruta en AulaPlaneta)</w:t>
             </w:r>
           </w:p>
         </w:tc>
@@ -15511,10 +15089,10 @@
                 <w:rFonts w:ascii="Arial" w:hAnsi="Arial" w:cs="Arial"/>
               </w:rPr>
               <w:object w:dxaOrig="7140" w:dyaOrig="5145" w14:anchorId="26FCF78F">
-                <v:shape id="_x0000_i1030" type="#_x0000_t75" style="width:206pt;height:147.15pt" o:ole="">
+                <v:shape id="_x0000_i1030" type="#_x0000_t75" style="width:206.2pt;height:146.9pt" o:ole="">
                   <v:imagedata r:id="rId23" o:title=""/>
                 </v:shape>
-                <o:OLEObject Type="Embed" ProgID="PBrush" ShapeID="_x0000_i1030" DrawAspect="Content" ObjectID="_1510463354" r:id="rId24"/>
+                <o:OLEObject Type="Embed" ProgID="PBrush" ShapeID="_x0000_i1030" DrawAspect="Content" ObjectID="_1511070192" r:id="rId24"/>
               </w:object>
             </w:r>
           </w:p>
@@ -15570,7 +15148,7 @@
               </w:rPr>
               <w:t xml:space="preserve">Al igual que los animales, el tejido muscular de los humanos puede ser estriado, liso o </w:t>
             </w:r>
-            <w:commentRangeStart w:id="10"/>
+            <w:commentRangeStart w:id="11"/>
             <w:r>
               <w:rPr>
                 <w:rFonts w:ascii="Arial" w:hAnsi="Arial" w:cs="Arial"/>
@@ -15578,14 +15156,14 @@
               </w:rPr>
               <w:t>cardíaco</w:t>
             </w:r>
-            <w:commentRangeEnd w:id="10"/>
+            <w:commentRangeEnd w:id="11"/>
             <w:r>
               <w:rPr>
                 <w:rStyle w:val="Refdecomentario"/>
                 <w:rFonts w:ascii="Calibri" w:eastAsia="Calibri" w:hAnsi="Calibri" w:cs="Times New Roman"/>
                 <w:lang w:val="es-MX"/>
               </w:rPr>
-              <w:commentReference w:id="10"/>
+              <w:commentReference w:id="11"/>
             </w:r>
             <w:r>
               <w:rPr>
@@ -16114,43 +15692,7 @@
                 <w:b/>
                 <w:color w:val="000000"/>
               </w:rPr>
-              <w:t xml:space="preserve">Código </w:t>
-            </w:r>
-            <w:proofErr w:type="spellStart"/>
-            <w:r>
-              <w:rPr>
-                <w:rFonts w:ascii="Arial" w:hAnsi="Arial" w:cs="Arial"/>
-                <w:b/>
-                <w:color w:val="000000"/>
-              </w:rPr>
-              <w:t>Shutterstock</w:t>
-            </w:r>
-            <w:proofErr w:type="spellEnd"/>
-            <w:r>
-              <w:rPr>
-                <w:rFonts w:ascii="Arial" w:hAnsi="Arial" w:cs="Arial"/>
-                <w:b/>
-                <w:color w:val="000000"/>
-              </w:rPr>
-              <w:t xml:space="preserve"> (o URL o la ruta en </w:t>
-            </w:r>
-            <w:proofErr w:type="spellStart"/>
-            <w:r>
-              <w:rPr>
-                <w:rFonts w:ascii="Arial" w:hAnsi="Arial" w:cs="Arial"/>
-                <w:b/>
-                <w:color w:val="000000"/>
-              </w:rPr>
-              <w:t>AulaPlaneta</w:t>
-            </w:r>
-            <w:proofErr w:type="spellEnd"/>
-            <w:r>
-              <w:rPr>
-                <w:rFonts w:ascii="Arial" w:hAnsi="Arial" w:cs="Arial"/>
-                <w:b/>
-                <w:color w:val="000000"/>
-              </w:rPr>
-              <w:t>)</w:t>
+              <w:t>Código Shutterstock (o URL o la ruta en AulaPlaneta)</w:t>
             </w:r>
           </w:p>
         </w:tc>
@@ -16842,7 +16384,7 @@
                 <w:color w:val="000000"/>
               </w:rPr>
             </w:pPr>
-            <w:commentRangeStart w:id="11"/>
+            <w:commentRangeStart w:id="12"/>
             <w:r>
               <w:rPr>
                 <w:rFonts w:ascii="Arial" w:hAnsi="Arial" w:cs="Arial"/>
@@ -16869,23 +16411,16 @@
                 <w:rFonts w:ascii="Arial" w:hAnsi="Arial" w:cs="Arial"/>
                 <w:color w:val="000000"/>
               </w:rPr>
-              <w:t>4</w:t>
-            </w:r>
-            <w:r>
-              <w:rPr>
-                <w:rFonts w:ascii="Arial" w:hAnsi="Arial" w:cs="Arial"/>
-                <w:color w:val="000000"/>
-              </w:rPr>
-              <w:t>0</w:t>
-            </w:r>
-            <w:commentRangeEnd w:id="11"/>
+              <w:t>40</w:t>
+            </w:r>
+            <w:commentRangeEnd w:id="12"/>
             <w:r>
               <w:rPr>
                 <w:rStyle w:val="Refdecomentario"/>
                 <w:rFonts w:ascii="Calibri" w:eastAsia="Calibri" w:hAnsi="Calibri" w:cs="Times New Roman"/>
                 <w:lang w:val="es-MX"/>
               </w:rPr>
-              <w:commentReference w:id="11"/>
+              <w:commentReference w:id="12"/>
             </w:r>
           </w:p>
         </w:tc>
@@ -17279,43 +16814,7 @@
                 <w:b/>
                 <w:color w:val="000000"/>
               </w:rPr>
-              <w:t xml:space="preserve">Código </w:t>
-            </w:r>
-            <w:proofErr w:type="spellStart"/>
-            <w:r>
-              <w:rPr>
-                <w:rFonts w:ascii="Arial" w:hAnsi="Arial" w:cs="Arial"/>
-                <w:b/>
-                <w:color w:val="000000"/>
-              </w:rPr>
-              <w:t>Shutterstock</w:t>
-            </w:r>
-            <w:proofErr w:type="spellEnd"/>
-            <w:r>
-              <w:rPr>
-                <w:rFonts w:ascii="Arial" w:hAnsi="Arial" w:cs="Arial"/>
-                <w:b/>
-                <w:color w:val="000000"/>
-              </w:rPr>
-              <w:t xml:space="preserve"> (o URL o la ruta en </w:t>
-            </w:r>
-            <w:proofErr w:type="spellStart"/>
-            <w:r>
-              <w:rPr>
-                <w:rFonts w:ascii="Arial" w:hAnsi="Arial" w:cs="Arial"/>
-                <w:b/>
-                <w:color w:val="000000"/>
-              </w:rPr>
-              <w:t>AulaPlaneta</w:t>
-            </w:r>
-            <w:proofErr w:type="spellEnd"/>
-            <w:r>
-              <w:rPr>
-                <w:rFonts w:ascii="Arial" w:hAnsi="Arial" w:cs="Arial"/>
-                <w:b/>
-                <w:color w:val="000000"/>
-              </w:rPr>
-              <w:t>)</w:t>
+              <w:t>Código Shutterstock (o URL o la ruta en AulaPlaneta)</w:t>
             </w:r>
           </w:p>
         </w:tc>
@@ -17351,10 +16850,10 @@
                 <w:rFonts w:ascii="Arial" w:hAnsi="Arial" w:cs="Arial"/>
               </w:rPr>
               <w:object w:dxaOrig="6735" w:dyaOrig="6465" w14:anchorId="51B1ED95">
-                <v:shape id="_x0000_i1031" type="#_x0000_t75" style="width:186.55pt;height:179.05pt" o:ole="">
+                <v:shape id="_x0000_i1031" type="#_x0000_t75" style="width:186.6pt;height:179.15pt" o:ole="">
                   <v:imagedata r:id="rId26" o:title=""/>
                 </v:shape>
-                <o:OLEObject Type="Embed" ProgID="PBrush" ShapeID="_x0000_i1031" DrawAspect="Content" ObjectID="_1510463355" r:id="rId27"/>
+                <o:OLEObject Type="Embed" ProgID="PBrush" ShapeID="_x0000_i1031" DrawAspect="Content" ObjectID="_1511070193" r:id="rId27"/>
               </w:object>
             </w:r>
           </w:p>
@@ -17903,28 +17402,7 @@
                 <w:rFonts w:ascii="Arial" w:hAnsi="Arial" w:cs="Arial"/>
                 <w:color w:val="000000"/>
               </w:rPr>
-              <w:t>Clasifica</w:t>
-            </w:r>
-            <w:r>
-              <w:rPr>
-                <w:rFonts w:ascii="Arial" w:hAnsi="Arial" w:cs="Arial"/>
-                <w:color w:val="000000"/>
-              </w:rPr>
-              <w:t xml:space="preserve"> las partes del </w:t>
-            </w:r>
-            <w:r>
-              <w:rPr>
-                <w:rFonts w:ascii="Arial" w:hAnsi="Arial" w:cs="Arial"/>
-                <w:color w:val="000000"/>
-              </w:rPr>
-              <w:t>sistema</w:t>
-            </w:r>
-            <w:r>
-              <w:rPr>
-                <w:rFonts w:ascii="Arial" w:hAnsi="Arial" w:cs="Arial"/>
-                <w:color w:val="000000"/>
-              </w:rPr>
-              <w:t xml:space="preserve"> locomotor</w:t>
+              <w:t>Clasifica las partes del sistema locomotor</w:t>
             </w:r>
           </w:p>
         </w:tc>
@@ -18011,7 +17489,7 @@
         </w:rPr>
         <w:t>[</w:t>
       </w:r>
-      <w:commentRangeStart w:id="12"/>
+      <w:commentRangeStart w:id="13"/>
       <w:r>
         <w:fldChar w:fldCharType="begin"/>
       </w:r>
@@ -18040,14 +17518,14 @@
         </w:rPr>
         <w:fldChar w:fldCharType="end"/>
       </w:r>
-      <w:commentRangeEnd w:id="12"/>
+      <w:commentRangeEnd w:id="13"/>
       <w:r>
         <w:rPr>
           <w:rStyle w:val="Refdecomentario"/>
           <w:rFonts w:ascii="Calibri" w:eastAsia="Calibri" w:hAnsi="Calibri" w:cs="Times New Roman"/>
           <w:lang w:val="es-MX"/>
         </w:rPr>
-        <w:commentReference w:id="12"/>
+        <w:commentReference w:id="13"/>
       </w:r>
       <w:r>
         <w:rPr>
@@ -19141,7 +18619,7 @@
         </w:rPr>
         <w:t>[</w:t>
       </w:r>
-      <w:commentRangeStart w:id="13"/>
+      <w:commentRangeStart w:id="14"/>
       <w:r>
         <w:fldChar w:fldCharType="begin"/>
       </w:r>
@@ -19170,14 +18648,14 @@
         </w:rPr>
         <w:fldChar w:fldCharType="end"/>
       </w:r>
-      <w:commentRangeEnd w:id="13"/>
+      <w:commentRangeEnd w:id="14"/>
       <w:r>
         <w:rPr>
           <w:rStyle w:val="Refdecomentario"/>
           <w:rFonts w:ascii="Calibri" w:eastAsia="Calibri" w:hAnsi="Calibri" w:cs="Times New Roman"/>
           <w:lang w:val="es-MX"/>
         </w:rPr>
-        <w:commentReference w:id="13"/>
+        <w:commentReference w:id="14"/>
       </w:r>
       <w:r>
         <w:rPr>
@@ -20353,43 +19831,7 @@
                 <w:b/>
                 <w:color w:val="000000"/>
               </w:rPr>
-              <w:t xml:space="preserve">Código </w:t>
-            </w:r>
-            <w:proofErr w:type="spellStart"/>
-            <w:r>
-              <w:rPr>
-                <w:rFonts w:ascii="Arial" w:hAnsi="Arial" w:cs="Arial"/>
-                <w:b/>
-                <w:color w:val="000000"/>
-              </w:rPr>
-              <w:t>Shutterstock</w:t>
-            </w:r>
-            <w:proofErr w:type="spellEnd"/>
-            <w:r>
-              <w:rPr>
-                <w:rFonts w:ascii="Arial" w:hAnsi="Arial" w:cs="Arial"/>
-                <w:b/>
-                <w:color w:val="000000"/>
-              </w:rPr>
-              <w:t xml:space="preserve"> (o URL o la ruta en </w:t>
-            </w:r>
-            <w:proofErr w:type="spellStart"/>
-            <w:r>
-              <w:rPr>
-                <w:rFonts w:ascii="Arial" w:hAnsi="Arial" w:cs="Arial"/>
-                <w:b/>
-                <w:color w:val="000000"/>
-              </w:rPr>
-              <w:t>AulaPlaneta</w:t>
-            </w:r>
-            <w:proofErr w:type="spellEnd"/>
-            <w:r>
-              <w:rPr>
-                <w:rFonts w:ascii="Arial" w:hAnsi="Arial" w:cs="Arial"/>
-                <w:b/>
-                <w:color w:val="000000"/>
-              </w:rPr>
-              <w:t>)</w:t>
+              <w:t>Código Shutterstock (o URL o la ruta en AulaPlaneta)</w:t>
             </w:r>
           </w:p>
         </w:tc>
@@ -20433,10 +19875,10 @@
                 <w:rFonts w:ascii="Arial" w:hAnsi="Arial" w:cs="Arial"/>
               </w:rPr>
               <w:object w:dxaOrig="9885" w:dyaOrig="4140" w14:anchorId="31F455A8">
-                <v:shape id="_x0000_i1032" type="#_x0000_t75" style="width:286.1pt;height:120.2pt" o:ole="">
+                <v:shape id="_x0000_i1032" type="#_x0000_t75" style="width:286.25pt;height:120.4pt" o:ole="">
                   <v:imagedata r:id="rId29" o:title=""/>
                 </v:shape>
-                <o:OLEObject Type="Embed" ProgID="PBrush" ShapeID="_x0000_i1032" DrawAspect="Content" ObjectID="_1510463356" r:id="rId30"/>
+                <o:OLEObject Type="Embed" ProgID="PBrush" ShapeID="_x0000_i1032" DrawAspect="Content" ObjectID="_1511070194" r:id="rId30"/>
               </w:object>
             </w:r>
           </w:p>
@@ -22562,7 +22004,7 @@
               </w:rPr>
               <w:t>Cambiar la palabra “aparato” por “</w:t>
             </w:r>
-            <w:commentRangeStart w:id="14"/>
+            <w:commentRangeStart w:id="15"/>
             <w:r>
               <w:rPr>
                 <w:rFonts w:ascii="Arial" w:hAnsi="Arial" w:cs="Arial"/>
@@ -22570,14 +22012,14 @@
               </w:rPr>
               <w:t>sistema</w:t>
             </w:r>
-            <w:commentRangeEnd w:id="14"/>
+            <w:commentRangeEnd w:id="15"/>
             <w:r>
               <w:rPr>
                 <w:rStyle w:val="Refdecomentario"/>
                 <w:rFonts w:ascii="Calibri" w:eastAsia="Calibri" w:hAnsi="Calibri" w:cs="Times New Roman"/>
                 <w:lang w:val="es-MX"/>
               </w:rPr>
-              <w:commentReference w:id="14"/>
+              <w:commentReference w:id="15"/>
             </w:r>
             <w:r>
               <w:rPr>
@@ -23714,8 +23156,6 @@
               </w:rPr>
               <w:t>Actividad que propone realizar el procedimiento de profundizar en el crecimiento, aprendizaje, y desarrollo motor</w:t>
             </w:r>
-            <w:bookmarkStart w:id="15" w:name="_GoBack"/>
-            <w:bookmarkEnd w:id="15"/>
           </w:p>
         </w:tc>
       </w:tr>
@@ -24862,8 +24302,8 @@
 </file>
 
 <file path=word/comments.xml><?xml version="1.0" encoding="utf-8"?>
-<w:comments xmlns:wpc="http://schemas.microsoft.com/office/word/2010/wordprocessingCanvas" xmlns:mc="http://schemas.openxmlformats.org/markup-compatibility/2006" xmlns:o="urn:schemas-microsoft-com:office:office" xmlns:r="http://schemas.openxmlformats.org/officeDocument/2006/relationships" xmlns:m="http://schemas.openxmlformats.org/officeDocument/2006/math" xmlns:v="urn:schemas-microsoft-com:vml" xmlns:wp14="http://schemas.microsoft.com/office/word/2010/wordprocessingDrawing" xmlns:wp="http://schemas.openxmlformats.org/drawingml/2006/wordprocessingDrawing" xmlns:w10="urn:schemas-microsoft-com:office:word" xmlns:w="http://schemas.openxmlformats.org/wordprocessingml/2006/main" xmlns:w14="http://schemas.microsoft.com/office/word/2010/wordml" xmlns:w15="http://schemas.microsoft.com/office/word/2012/wordml" xmlns:wpg="http://schemas.microsoft.com/office/word/2010/wordprocessingGroup" xmlns:wpi="http://schemas.microsoft.com/office/word/2010/wordprocessingInk" xmlns:wne="http://schemas.microsoft.com/office/word/2006/wordml" xmlns:wps="http://schemas.microsoft.com/office/word/2010/wordprocessingShape" mc:Ignorable="w14 w15 wp14">
-  <w:comment w:id="0" w:author="diego m." w:date="2015-11-30T21:47:00Z" w:initials="dm">
+<w:comments xmlns:wpc="http://schemas.microsoft.com/office/word/2010/wordprocessingCanvas" xmlns:cx="http://schemas.microsoft.com/office/drawing/2014/chartex" xmlns:cx1="http://schemas.microsoft.com/office/drawing/2015/9/8/chartex" xmlns:mc="http://schemas.openxmlformats.org/markup-compatibility/2006" xmlns:o="urn:schemas-microsoft-com:office:office" xmlns:r="http://schemas.openxmlformats.org/officeDocument/2006/relationships" xmlns:m="http://schemas.openxmlformats.org/officeDocument/2006/math" xmlns:v="urn:schemas-microsoft-com:vml" xmlns:wp14="http://schemas.microsoft.com/office/word/2010/wordprocessingDrawing" xmlns:wp="http://schemas.openxmlformats.org/drawingml/2006/wordprocessingDrawing" xmlns:w10="urn:schemas-microsoft-com:office:word" xmlns:w="http://schemas.openxmlformats.org/wordprocessingml/2006/main" xmlns:w14="http://schemas.microsoft.com/office/word/2010/wordml" xmlns:w15="http://schemas.microsoft.com/office/word/2012/wordml" xmlns:w16se="http://schemas.microsoft.com/office/word/2015/wordml/symex" xmlns:wpg="http://schemas.microsoft.com/office/word/2010/wordprocessingGroup" xmlns:wpi="http://schemas.microsoft.com/office/word/2010/wordprocessingInk" xmlns:wne="http://schemas.microsoft.com/office/word/2006/wordml" xmlns:wps="http://schemas.microsoft.com/office/word/2010/wordprocessingShape" mc:Ignorable="w14 w15 w16se wp14">
+  <w:comment w:id="1" w:author="diego m." w:date="2015-11-30T21:47:00Z" w:initials="dm">
     <w:p>
       <w:pPr>
         <w:pStyle w:val="Textocomentario"/>
@@ -24879,7 +24319,7 @@
       </w:r>
     </w:p>
   </w:comment>
-  <w:comment w:id="1" w:author="diego m." w:date="2015-11-30T21:46:00Z" w:initials="dm">
+  <w:comment w:id="2" w:author="diego m." w:date="2015-11-30T21:46:00Z" w:initials="dm">
     <w:p>
       <w:pPr>
         <w:pStyle w:val="Textocomentario"/>
@@ -24892,22 +24332,6 @@
       </w:r>
       <w:r>
         <w:t>Completar y mejorar el recurso</w:t>
-      </w:r>
-    </w:p>
-  </w:comment>
-  <w:comment w:id="2" w:author="diego m." w:date="2015-11-30T22:51:00Z" w:initials="dm">
-    <w:p>
-      <w:pPr>
-        <w:pStyle w:val="Textocomentario"/>
-      </w:pPr>
-      <w:r>
-        <w:rPr>
-          <w:rStyle w:val="Refdecomentario"/>
-        </w:rPr>
-        <w:annotationRef/>
-      </w:r>
-      <w:r>
-        <w:t>Confirmar?</w:t>
       </w:r>
     </w:p>
   </w:comment>
@@ -24923,11 +24347,27 @@
         <w:annotationRef/>
       </w:r>
       <w:r>
+        <w:t>Confirmar?</w:t>
+      </w:r>
+    </w:p>
+  </w:comment>
+  <w:comment w:id="4" w:author="diego m." w:date="2015-11-30T22:51:00Z" w:initials="dm">
+    <w:p>
+      <w:pPr>
+        <w:pStyle w:val="Textocomentario"/>
+      </w:pPr>
+      <w:r>
+        <w:rPr>
+          <w:rStyle w:val="Refdecomentario"/>
+        </w:rPr>
+        <w:annotationRef/>
+      </w:r>
+      <w:r>
         <w:t>Falta explicar que es el periostio</w:t>
       </w:r>
     </w:p>
   </w:comment>
-  <w:comment w:id="4" w:author="Magda Gaviria" w:date="2015-09-21T17:05:00Z" w:initials="MG">
+  <w:comment w:id="5" w:author="Magda Gaviria" w:date="2015-09-21T17:05:00Z" w:initials="MG">
     <w:p>
       <w:pPr>
         <w:pStyle w:val="Textocomentario"/>
@@ -24991,7 +24431,7 @@
       </w:r>
     </w:p>
   </w:comment>
-  <w:comment w:id="5" w:author="Magda Gaviria" w:date="2015-09-21T16:12:00Z" w:initials="MG">
+  <w:comment w:id="6" w:author="Magda Gaviria" w:date="2015-09-21T16:12:00Z" w:initials="MG">
     <w:p>
       <w:pPr>
         <w:pStyle w:val="Textocomentario"/>
@@ -25015,7 +24455,7 @@
       </w:r>
     </w:p>
   </w:comment>
-  <w:comment w:id="6" w:author="diego m." w:date="2015-12-01T07:19:00Z" w:initials="dm">
+  <w:comment w:id="7" w:author="diego m." w:date="2015-12-01T07:19:00Z" w:initials="dm">
     <w:p>
       <w:pPr>
         <w:pStyle w:val="Textocomentario"/>
@@ -25031,7 +24471,7 @@
       </w:r>
     </w:p>
   </w:comment>
-  <w:comment w:id="7" w:author="diego m." w:date="2015-12-01T07:00:00Z" w:initials="dm">
+  <w:comment w:id="8" w:author="diego m." w:date="2015-12-01T07:00:00Z" w:initials="dm">
     <w:p>
       <w:pPr>
         <w:pStyle w:val="Textocomentario"/>
@@ -25047,7 +24487,7 @@
       </w:r>
     </w:p>
   </w:comment>
-  <w:comment w:id="8" w:author="diego m." w:date="2015-12-01T06:56:00Z" w:initials="dm">
+  <w:comment w:id="9" w:author="diego m." w:date="2015-12-01T06:56:00Z" w:initials="dm">
     <w:p>
       <w:pPr>
         <w:pStyle w:val="Textocomentario"/>
@@ -25075,7 +24515,7 @@
       </w:r>
     </w:p>
   </w:comment>
-  <w:comment w:id="9" w:author="diego m." w:date="2015-12-01T07:02:00Z" w:initials="dm">
+  <w:comment w:id="10" w:author="diego m." w:date="2015-12-01T07:02:00Z" w:initials="dm">
     <w:p>
       <w:pPr>
         <w:pStyle w:val="Textocomentario"/>
@@ -25091,7 +24531,7 @@
       </w:r>
     </w:p>
   </w:comment>
-  <w:comment w:id="10" w:author="Magda Gaviria" w:date="2015-09-21T19:19:00Z" w:initials="MG">
+  <w:comment w:id="11" w:author="Magda Gaviria" w:date="2015-09-21T19:19:00Z" w:initials="MG">
     <w:p>
       <w:pPr>
         <w:pStyle w:val="Textocomentario"/>
@@ -25107,7 +24547,7 @@
       </w:r>
     </w:p>
   </w:comment>
-  <w:comment w:id="11" w:author="diego m." w:date="2015-12-01T07:20:00Z" w:initials="dm">
+  <w:comment w:id="12" w:author="diego m." w:date="2015-12-01T07:20:00Z" w:initials="dm">
     <w:p>
       <w:pPr>
         <w:pStyle w:val="Textocomentario"/>
@@ -25131,17 +24571,11 @@
         <w:rPr>
           <w:rFonts w:ascii="Arial" w:hAnsi="Arial" w:cs="Arial"/>
         </w:rPr>
-        <w:t>¿En qué consiste la contracción muscular?</w:t>
-      </w:r>
-      <w:r>
-        <w:rPr>
-          <w:rFonts w:ascii="Arial" w:hAnsi="Arial" w:cs="Arial"/>
-        </w:rPr>
-        <w:t xml:space="preserve"> </w:t>
+        <w:t xml:space="preserve">¿En qué consiste la contracción muscular? </w:t>
       </w:r>
     </w:p>
   </w:comment>
-  <w:comment w:id="12" w:author="Magda Gaviria" w:date="2015-09-21T19:52:00Z" w:initials="MG">
+  <w:comment w:id="13" w:author="Magda Gaviria" w:date="2015-09-21T19:52:00Z" w:initials="MG">
     <w:p>
       <w:pPr>
         <w:pStyle w:val="Textocomentario"/>
@@ -25157,7 +24591,7 @@
       </w:r>
     </w:p>
   </w:comment>
-  <w:comment w:id="13" w:author="Magda Gaviria" w:date="2015-09-21T21:28:00Z" w:initials="MG">
+  <w:comment w:id="14" w:author="Magda Gaviria" w:date="2015-09-21T21:28:00Z" w:initials="MG">
     <w:p>
       <w:pPr>
         <w:pStyle w:val="Textocomentario"/>
@@ -25173,7 +24607,7 @@
       </w:r>
     </w:p>
   </w:comment>
-  <w:comment w:id="14" w:author="Magda Gaviria" w:date="2015-09-21T22:16:00Z" w:initials="MG">
+  <w:comment w:id="15" w:author="Magda Gaviria" w:date="2015-09-21T22:16:00Z" w:initials="MG">
     <w:p>
       <w:pPr>
         <w:pStyle w:val="Textocomentario"/>
@@ -25217,7 +24651,7 @@
 </file>
 
 <file path=word/commentsExtended.xml><?xml version="1.0" encoding="utf-8"?>
-<w15:commentsEx xmlns:wpc="http://schemas.microsoft.com/office/word/2010/wordprocessingCanvas" xmlns:mc="http://schemas.openxmlformats.org/markup-compatibility/2006" xmlns:o="urn:schemas-microsoft-com:office:office" xmlns:r="http://schemas.openxmlformats.org/officeDocument/2006/relationships" xmlns:m="http://schemas.openxmlformats.org/officeDocument/2006/math" xmlns:v="urn:schemas-microsoft-com:vml" xmlns:wp14="http://schemas.microsoft.com/office/word/2010/wordprocessingDrawing" xmlns:wp="http://schemas.openxmlformats.org/drawingml/2006/wordprocessingDrawing" xmlns:w10="urn:schemas-microsoft-com:office:word" xmlns:w="http://schemas.openxmlformats.org/wordprocessingml/2006/main" xmlns:w14="http://schemas.microsoft.com/office/word/2010/wordml" xmlns:w15="http://schemas.microsoft.com/office/word/2012/wordml" xmlns:wpg="http://schemas.microsoft.com/office/word/2010/wordprocessingGroup" xmlns:wpi="http://schemas.microsoft.com/office/word/2010/wordprocessingInk" xmlns:wne="http://schemas.microsoft.com/office/word/2006/wordml" xmlns:wps="http://schemas.microsoft.com/office/word/2010/wordprocessingShape" mc:Ignorable="w14 w15 wp14">
+<w15:commentsEx xmlns:wpc="http://schemas.microsoft.com/office/word/2010/wordprocessingCanvas" xmlns:cx="http://schemas.microsoft.com/office/drawing/2014/chartex" xmlns:cx1="http://schemas.microsoft.com/office/drawing/2015/9/8/chartex" xmlns:mc="http://schemas.openxmlformats.org/markup-compatibility/2006" xmlns:o="urn:schemas-microsoft-com:office:office" xmlns:r="http://schemas.openxmlformats.org/officeDocument/2006/relationships" xmlns:m="http://schemas.openxmlformats.org/officeDocument/2006/math" xmlns:v="urn:schemas-microsoft-com:vml" xmlns:wp14="http://schemas.microsoft.com/office/word/2010/wordprocessingDrawing" xmlns:wp="http://schemas.openxmlformats.org/drawingml/2006/wordprocessingDrawing" xmlns:w10="urn:schemas-microsoft-com:office:word" xmlns:w="http://schemas.openxmlformats.org/wordprocessingml/2006/main" xmlns:w14="http://schemas.microsoft.com/office/word/2010/wordml" xmlns:w15="http://schemas.microsoft.com/office/word/2012/wordml" xmlns:w16se="http://schemas.microsoft.com/office/word/2015/wordml/symex" xmlns:wpg="http://schemas.microsoft.com/office/word/2010/wordprocessingGroup" xmlns:wpi="http://schemas.microsoft.com/office/word/2010/wordprocessingInk" xmlns:wne="http://schemas.microsoft.com/office/word/2006/wordml" xmlns:wps="http://schemas.microsoft.com/office/word/2010/wordprocessingShape" mc:Ignorable="w14 w15 w16se wp14">
   <w15:commentEx w15:paraId="7E2364F2" w15:done="0"/>
   <w15:commentEx w15:paraId="3776D759" w15:done="0"/>
   <w15:commentEx w15:paraId="4142D6E9" w15:done="0"/>
@@ -25238,7 +24672,7 @@
 </file>
 
 <file path=word/endnotes.xml><?xml version="1.0" encoding="utf-8"?>
-<w:endnotes xmlns:wpc="http://schemas.microsoft.com/office/word/2010/wordprocessingCanvas" xmlns:mc="http://schemas.openxmlformats.org/markup-compatibility/2006" xmlns:o="urn:schemas-microsoft-com:office:office" xmlns:r="http://schemas.openxmlformats.org/officeDocument/2006/relationships" xmlns:m="http://schemas.openxmlformats.org/officeDocument/2006/math" xmlns:v="urn:schemas-microsoft-com:vml" xmlns:wp14="http://schemas.microsoft.com/office/word/2010/wordprocessingDrawing" xmlns:wp="http://schemas.openxmlformats.org/drawingml/2006/wordprocessingDrawing" xmlns:w10="urn:schemas-microsoft-com:office:word" xmlns:w="http://schemas.openxmlformats.org/wordprocessingml/2006/main" xmlns:w14="http://schemas.microsoft.com/office/word/2010/wordml" xmlns:w15="http://schemas.microsoft.com/office/word/2012/wordml" xmlns:wpg="http://schemas.microsoft.com/office/word/2010/wordprocessingGroup" xmlns:wpi="http://schemas.microsoft.com/office/word/2010/wordprocessingInk" xmlns:wne="http://schemas.microsoft.com/office/word/2006/wordml" xmlns:wps="http://schemas.microsoft.com/office/word/2010/wordprocessingShape" mc:Ignorable="w14 w15 wp14">
+<w:endnotes xmlns:wpc="http://schemas.microsoft.com/office/word/2010/wordprocessingCanvas" xmlns:cx="http://schemas.microsoft.com/office/drawing/2014/chartex" xmlns:cx1="http://schemas.microsoft.com/office/drawing/2015/9/8/chartex" xmlns:mc="http://schemas.openxmlformats.org/markup-compatibility/2006" xmlns:o="urn:schemas-microsoft-com:office:office" xmlns:r="http://schemas.openxmlformats.org/officeDocument/2006/relationships" xmlns:m="http://schemas.openxmlformats.org/officeDocument/2006/math" xmlns:v="urn:schemas-microsoft-com:vml" xmlns:wp14="http://schemas.microsoft.com/office/word/2010/wordprocessingDrawing" xmlns:wp="http://schemas.openxmlformats.org/drawingml/2006/wordprocessingDrawing" xmlns:w10="urn:schemas-microsoft-com:office:word" xmlns:w="http://schemas.openxmlformats.org/wordprocessingml/2006/main" xmlns:w14="http://schemas.microsoft.com/office/word/2010/wordml" xmlns:w15="http://schemas.microsoft.com/office/word/2012/wordml" xmlns:w16se="http://schemas.microsoft.com/office/word/2015/wordml/symex" xmlns:wpg="http://schemas.microsoft.com/office/word/2010/wordprocessingGroup" xmlns:wpi="http://schemas.microsoft.com/office/word/2010/wordprocessingInk" xmlns:wne="http://schemas.microsoft.com/office/word/2006/wordml" xmlns:wps="http://schemas.microsoft.com/office/word/2010/wordprocessingShape" mc:Ignorable="w14 w15 w16se wp14">
   <w:endnote w:type="separator" w:id="-1">
     <w:p>
       <w:pPr>
@@ -25263,7 +24697,7 @@
 </file>
 
 <file path=word/footnotes.xml><?xml version="1.0" encoding="utf-8"?>
-<w:footnotes xmlns:wpc="http://schemas.microsoft.com/office/word/2010/wordprocessingCanvas" xmlns:mc="http://schemas.openxmlformats.org/markup-compatibility/2006" xmlns:o="urn:schemas-microsoft-com:office:office" xmlns:r="http://schemas.openxmlformats.org/officeDocument/2006/relationships" xmlns:m="http://schemas.openxmlformats.org/officeDocument/2006/math" xmlns:v="urn:schemas-microsoft-com:vml" xmlns:wp14="http://schemas.microsoft.com/office/word/2010/wordprocessingDrawing" xmlns:wp="http://schemas.openxmlformats.org/drawingml/2006/wordprocessingDrawing" xmlns:w10="urn:schemas-microsoft-com:office:word" xmlns:w="http://schemas.openxmlformats.org/wordprocessingml/2006/main" xmlns:w14="http://schemas.microsoft.com/office/word/2010/wordml" xmlns:w15="http://schemas.microsoft.com/office/word/2012/wordml" xmlns:wpg="http://schemas.microsoft.com/office/word/2010/wordprocessingGroup" xmlns:wpi="http://schemas.microsoft.com/office/word/2010/wordprocessingInk" xmlns:wne="http://schemas.microsoft.com/office/word/2006/wordml" xmlns:wps="http://schemas.microsoft.com/office/word/2010/wordprocessingShape" mc:Ignorable="w14 w15 wp14">
+<w:footnotes xmlns:wpc="http://schemas.microsoft.com/office/word/2010/wordprocessingCanvas" xmlns:cx="http://schemas.microsoft.com/office/drawing/2014/chartex" xmlns:cx1="http://schemas.microsoft.com/office/drawing/2015/9/8/chartex" xmlns:mc="http://schemas.openxmlformats.org/markup-compatibility/2006" xmlns:o="urn:schemas-microsoft-com:office:office" xmlns:r="http://schemas.openxmlformats.org/officeDocument/2006/relationships" xmlns:m="http://schemas.openxmlformats.org/officeDocument/2006/math" xmlns:v="urn:schemas-microsoft-com:vml" xmlns:wp14="http://schemas.microsoft.com/office/word/2010/wordprocessingDrawing" xmlns:wp="http://schemas.openxmlformats.org/drawingml/2006/wordprocessingDrawing" xmlns:w10="urn:schemas-microsoft-com:office:word" xmlns:w="http://schemas.openxmlformats.org/wordprocessingml/2006/main" xmlns:w14="http://schemas.microsoft.com/office/word/2010/wordml" xmlns:w15="http://schemas.microsoft.com/office/word/2012/wordml" xmlns:w16se="http://schemas.microsoft.com/office/word/2015/wordml/symex" xmlns:wpg="http://schemas.microsoft.com/office/word/2010/wordprocessingGroup" xmlns:wpi="http://schemas.microsoft.com/office/word/2010/wordprocessingInk" xmlns:wne="http://schemas.microsoft.com/office/word/2006/wordml" xmlns:wps="http://schemas.microsoft.com/office/word/2010/wordprocessingShape" mc:Ignorable="w14 w15 w16se wp14">
   <w:footnote w:type="separator" w:id="-1">
     <w:p>
       <w:pPr>
@@ -25288,7 +24722,7 @@
 </file>
 
 <file path=word/header1.xml><?xml version="1.0" encoding="utf-8"?>
-<w:hdr xmlns:wpc="http://schemas.microsoft.com/office/word/2010/wordprocessingCanvas" xmlns:mc="http://schemas.openxmlformats.org/markup-compatibility/2006" xmlns:o="urn:schemas-microsoft-com:office:office" xmlns:r="http://schemas.openxmlformats.org/officeDocument/2006/relationships" xmlns:m="http://schemas.openxmlformats.org/officeDocument/2006/math" xmlns:v="urn:schemas-microsoft-com:vml" xmlns:wp14="http://schemas.microsoft.com/office/word/2010/wordprocessingDrawing" xmlns:wp="http://schemas.openxmlformats.org/drawingml/2006/wordprocessingDrawing" xmlns:w10="urn:schemas-microsoft-com:office:word" xmlns:w="http://schemas.openxmlformats.org/wordprocessingml/2006/main" xmlns:w14="http://schemas.microsoft.com/office/word/2010/wordml" xmlns:w15="http://schemas.microsoft.com/office/word/2012/wordml" xmlns:wpg="http://schemas.microsoft.com/office/word/2010/wordprocessingGroup" xmlns:wpi="http://schemas.microsoft.com/office/word/2010/wordprocessingInk" xmlns:wne="http://schemas.microsoft.com/office/word/2006/wordml" xmlns:wps="http://schemas.microsoft.com/office/word/2010/wordprocessingShape" mc:Ignorable="w14 w15 wp14">
+<w:hdr xmlns:wpc="http://schemas.microsoft.com/office/word/2010/wordprocessingCanvas" xmlns:cx="http://schemas.microsoft.com/office/drawing/2014/chartex" xmlns:cx1="http://schemas.microsoft.com/office/drawing/2015/9/8/chartex" xmlns:mc="http://schemas.openxmlformats.org/markup-compatibility/2006" xmlns:o="urn:schemas-microsoft-com:office:office" xmlns:r="http://schemas.openxmlformats.org/officeDocument/2006/relationships" xmlns:m="http://schemas.openxmlformats.org/officeDocument/2006/math" xmlns:v="urn:schemas-microsoft-com:vml" xmlns:wp14="http://schemas.microsoft.com/office/word/2010/wordprocessingDrawing" xmlns:wp="http://schemas.openxmlformats.org/drawingml/2006/wordprocessingDrawing" xmlns:w10="urn:schemas-microsoft-com:office:word" xmlns:w="http://schemas.openxmlformats.org/wordprocessingml/2006/main" xmlns:w14="http://schemas.microsoft.com/office/word/2010/wordml" xmlns:w15="http://schemas.microsoft.com/office/word/2012/wordml" xmlns:w16se="http://schemas.microsoft.com/office/word/2015/wordml/symex" xmlns:wpg="http://schemas.microsoft.com/office/word/2010/wordprocessingGroup" xmlns:wpi="http://schemas.microsoft.com/office/word/2010/wordprocessingInk" xmlns:wne="http://schemas.microsoft.com/office/word/2006/wordml" xmlns:wps="http://schemas.microsoft.com/office/word/2010/wordprocessingShape" mc:Ignorable="w14 w15 w16se wp14">
   <w:p>
     <w:pPr>
       <w:pStyle w:val="Encabezado"/>
@@ -25326,7 +24760,7 @@
 </file>
 
 <file path=word/header2.xml><?xml version="1.0" encoding="utf-8"?>
-<w:hdr xmlns:wpc="http://schemas.microsoft.com/office/word/2010/wordprocessingCanvas" xmlns:mc="http://schemas.openxmlformats.org/markup-compatibility/2006" xmlns:o="urn:schemas-microsoft-com:office:office" xmlns:r="http://schemas.openxmlformats.org/officeDocument/2006/relationships" xmlns:m="http://schemas.openxmlformats.org/officeDocument/2006/math" xmlns:v="urn:schemas-microsoft-com:vml" xmlns:wp14="http://schemas.microsoft.com/office/word/2010/wordprocessingDrawing" xmlns:wp="http://schemas.openxmlformats.org/drawingml/2006/wordprocessingDrawing" xmlns:w10="urn:schemas-microsoft-com:office:word" xmlns:w="http://schemas.openxmlformats.org/wordprocessingml/2006/main" xmlns:w14="http://schemas.microsoft.com/office/word/2010/wordml" xmlns:w15="http://schemas.microsoft.com/office/word/2012/wordml" xmlns:wpg="http://schemas.microsoft.com/office/word/2010/wordprocessingGroup" xmlns:wpi="http://schemas.microsoft.com/office/word/2010/wordprocessingInk" xmlns:wne="http://schemas.microsoft.com/office/word/2006/wordml" xmlns:wps="http://schemas.microsoft.com/office/word/2010/wordprocessingShape" mc:Ignorable="w14 w15 wp14">
+<w:hdr xmlns:wpc="http://schemas.microsoft.com/office/word/2010/wordprocessingCanvas" xmlns:cx="http://schemas.microsoft.com/office/drawing/2014/chartex" xmlns:cx1="http://schemas.microsoft.com/office/drawing/2015/9/8/chartex" xmlns:mc="http://schemas.openxmlformats.org/markup-compatibility/2006" xmlns:o="urn:schemas-microsoft-com:office:office" xmlns:r="http://schemas.openxmlformats.org/officeDocument/2006/relationships" xmlns:m="http://schemas.openxmlformats.org/officeDocument/2006/math" xmlns:v="urn:schemas-microsoft-com:vml" xmlns:wp14="http://schemas.microsoft.com/office/word/2010/wordprocessingDrawing" xmlns:wp="http://schemas.openxmlformats.org/drawingml/2006/wordprocessingDrawing" xmlns:w10="urn:schemas-microsoft-com:office:word" xmlns:w="http://schemas.openxmlformats.org/wordprocessingml/2006/main" xmlns:w14="http://schemas.microsoft.com/office/word/2010/wordml" xmlns:w15="http://schemas.microsoft.com/office/word/2012/wordml" xmlns:w16se="http://schemas.microsoft.com/office/word/2015/wordml/symex" xmlns:wpg="http://schemas.microsoft.com/office/word/2010/wordprocessingGroup" xmlns:wpi="http://schemas.microsoft.com/office/word/2010/wordprocessingInk" xmlns:wne="http://schemas.microsoft.com/office/word/2006/wordml" xmlns:wps="http://schemas.microsoft.com/office/word/2010/wordprocessingShape" mc:Ignorable="w14 w15 w16se wp14">
   <w:p>
     <w:pPr>
       <w:pStyle w:val="Encabezado"/>
@@ -25358,7 +24792,7 @@
         <w:rStyle w:val="Nmerodepgina"/>
         <w:noProof/>
       </w:rPr>
-      <w:t>23</w:t>
+      <w:t>1</w:t>
     </w:r>
     <w:r>
       <w:rPr>
@@ -25416,7 +24850,7 @@
 </file>
 
 <file path=word/numbering.xml><?xml version="1.0" encoding="utf-8"?>
-<w:numbering xmlns:wpc="http://schemas.microsoft.com/office/word/2010/wordprocessingCanvas" xmlns:mc="http://schemas.openxmlformats.org/markup-compatibility/2006" xmlns:o="urn:schemas-microsoft-com:office:office" xmlns:r="http://schemas.openxmlformats.org/officeDocument/2006/relationships" xmlns:m="http://schemas.openxmlformats.org/officeDocument/2006/math" xmlns:v="urn:schemas-microsoft-com:vml" xmlns:wp14="http://schemas.microsoft.com/office/word/2010/wordprocessingDrawing" xmlns:wp="http://schemas.openxmlformats.org/drawingml/2006/wordprocessingDrawing" xmlns:w10="urn:schemas-microsoft-com:office:word" xmlns:w="http://schemas.openxmlformats.org/wordprocessingml/2006/main" xmlns:w14="http://schemas.microsoft.com/office/word/2010/wordml" xmlns:w15="http://schemas.microsoft.com/office/word/2012/wordml" xmlns:wpg="http://schemas.microsoft.com/office/word/2010/wordprocessingGroup" xmlns:wpi="http://schemas.microsoft.com/office/word/2010/wordprocessingInk" xmlns:wne="http://schemas.microsoft.com/office/word/2006/wordml" xmlns:wps="http://schemas.microsoft.com/office/word/2010/wordprocessingShape" mc:Ignorable="w14 w15 wp14">
+<w:numbering xmlns:wpc="http://schemas.microsoft.com/office/word/2010/wordprocessingCanvas" xmlns:cx="http://schemas.microsoft.com/office/drawing/2014/chartex" xmlns:cx1="http://schemas.microsoft.com/office/drawing/2015/9/8/chartex" xmlns:mc="http://schemas.openxmlformats.org/markup-compatibility/2006" xmlns:o="urn:schemas-microsoft-com:office:office" xmlns:r="http://schemas.openxmlformats.org/officeDocument/2006/relationships" xmlns:m="http://schemas.openxmlformats.org/officeDocument/2006/math" xmlns:v="urn:schemas-microsoft-com:vml" xmlns:wp14="http://schemas.microsoft.com/office/word/2010/wordprocessingDrawing" xmlns:wp="http://schemas.openxmlformats.org/drawingml/2006/wordprocessingDrawing" xmlns:w10="urn:schemas-microsoft-com:office:word" xmlns:w="http://schemas.openxmlformats.org/wordprocessingml/2006/main" xmlns:w14="http://schemas.microsoft.com/office/word/2010/wordml" xmlns:w15="http://schemas.microsoft.com/office/word/2012/wordml" xmlns:w16se="http://schemas.microsoft.com/office/word/2015/wordml/symex" xmlns:wpg="http://schemas.microsoft.com/office/word/2010/wordprocessingGroup" xmlns:wpi="http://schemas.microsoft.com/office/word/2010/wordprocessingInk" xmlns:wne="http://schemas.microsoft.com/office/word/2006/wordml" xmlns:wps="http://schemas.microsoft.com/office/word/2010/wordprocessingShape" mc:Ignorable="w14 w15 w16se wp14">
   <w:abstractNum w:abstractNumId="0" w15:restartNumberingAfterBreak="0">
     <w:nsid w:val="01B118AA"/>
     <w:multiLevelType w:val="multilevel"/>
@@ -28241,7 +27675,7 @@
 </file>
 
 <file path=word/people.xml><?xml version="1.0" encoding="utf-8"?>
-<w15:people xmlns:wpc="http://schemas.microsoft.com/office/word/2010/wordprocessingCanvas" xmlns:mc="http://schemas.openxmlformats.org/markup-compatibility/2006" xmlns:o="urn:schemas-microsoft-com:office:office" xmlns:r="http://schemas.openxmlformats.org/officeDocument/2006/relationships" xmlns:m="http://schemas.openxmlformats.org/officeDocument/2006/math" xmlns:v="urn:schemas-microsoft-com:vml" xmlns:wp14="http://schemas.microsoft.com/office/word/2010/wordprocessingDrawing" xmlns:wp="http://schemas.openxmlformats.org/drawingml/2006/wordprocessingDrawing" xmlns:w10="urn:schemas-microsoft-com:office:word" xmlns:w="http://schemas.openxmlformats.org/wordprocessingml/2006/main" xmlns:w14="http://schemas.microsoft.com/office/word/2010/wordml" xmlns:w15="http://schemas.microsoft.com/office/word/2012/wordml" xmlns:wpg="http://schemas.microsoft.com/office/word/2010/wordprocessingGroup" xmlns:wpi="http://schemas.microsoft.com/office/word/2010/wordprocessingInk" xmlns:wne="http://schemas.microsoft.com/office/word/2006/wordml" xmlns:wps="http://schemas.microsoft.com/office/word/2010/wordprocessingShape" mc:Ignorable="w14 w15 wp14">
+<w15:people xmlns:wpc="http://schemas.microsoft.com/office/word/2010/wordprocessingCanvas" xmlns:cx="http://schemas.microsoft.com/office/drawing/2014/chartex" xmlns:cx1="http://schemas.microsoft.com/office/drawing/2015/9/8/chartex" xmlns:mc="http://schemas.openxmlformats.org/markup-compatibility/2006" xmlns:o="urn:schemas-microsoft-com:office:office" xmlns:r="http://schemas.openxmlformats.org/officeDocument/2006/relationships" xmlns:m="http://schemas.openxmlformats.org/officeDocument/2006/math" xmlns:v="urn:schemas-microsoft-com:vml" xmlns:wp14="http://schemas.microsoft.com/office/word/2010/wordprocessingDrawing" xmlns:wp="http://schemas.openxmlformats.org/drawingml/2006/wordprocessingDrawing" xmlns:w10="urn:schemas-microsoft-com:office:word" xmlns:w="http://schemas.openxmlformats.org/wordprocessingml/2006/main" xmlns:w14="http://schemas.microsoft.com/office/word/2010/wordml" xmlns:w15="http://schemas.microsoft.com/office/word/2012/wordml" xmlns:w16se="http://schemas.microsoft.com/office/word/2015/wordml/symex" xmlns:wpg="http://schemas.microsoft.com/office/word/2010/wordprocessingGroup" xmlns:wpi="http://schemas.microsoft.com/office/word/2010/wordprocessingInk" xmlns:wne="http://schemas.microsoft.com/office/word/2006/wordml" xmlns:wps="http://schemas.microsoft.com/office/word/2010/wordprocessingShape" mc:Ignorable="w14 w15 w16se wp14">
   <w15:person w15:author="diego m.">
     <w15:presenceInfo w15:providerId="None" w15:userId="diego m."/>
   </w15:person>
@@ -28252,7 +27686,7 @@
 </file>
 
 <file path=word/styles.xml><?xml version="1.0" encoding="utf-8"?>
-<w:styles xmlns:mc="http://schemas.openxmlformats.org/markup-compatibility/2006" xmlns:r="http://schemas.openxmlformats.org/officeDocument/2006/relationships" xmlns:w="http://schemas.openxmlformats.org/wordprocessingml/2006/main" xmlns:w14="http://schemas.microsoft.com/office/word/2010/wordml" xmlns:w15="http://schemas.microsoft.com/office/word/2012/wordml" mc:Ignorable="w14 w15">
+<w:styles xmlns:mc="http://schemas.openxmlformats.org/markup-compatibility/2006" xmlns:r="http://schemas.openxmlformats.org/officeDocument/2006/relationships" xmlns:w="http://schemas.openxmlformats.org/wordprocessingml/2006/main" xmlns:w14="http://schemas.microsoft.com/office/word/2010/wordml" xmlns:w15="http://schemas.microsoft.com/office/word/2012/wordml" xmlns:w16se="http://schemas.microsoft.com/office/word/2015/wordml/symex" mc:Ignorable="w14 w15 w16se">
   <w:docDefaults>
     <w:rPrDefault>
       <w:rPr>
@@ -29332,7 +28766,7 @@
 </file>
 
 <file path=customXml/itemProps1.xml><?xml version="1.0" encoding="utf-8"?>
-<ds:datastoreItem xmlns:ds="http://schemas.openxmlformats.org/officeDocument/2006/customXml" ds:itemID="{91BA21CC-617F-4F92-99BE-37FCB0771E72}">
+<ds:datastoreItem xmlns:ds="http://schemas.openxmlformats.org/officeDocument/2006/customXml" ds:itemID="{57EB054F-E086-4723-84CF-888953F28CFD}">
   <ds:schemaRefs>
     <ds:schemaRef ds:uri="http://schemas.openxmlformats.org/officeDocument/2006/bibliography"/>
   </ds:schemaRefs>

</xml_diff>